<commit_message>
NI: Updated week 12
</commit_message>
<xml_diff>
--- a/NI/Week12/Week_12_NI_Users Groups Computers Tutorial - v2.docx
+++ b/NI/Week12/Week_12_NI_Users Groups Computers Tutorial - v2.docx
@@ -395,7 +395,7 @@
           <w:bCs/>
           <w:color w:val="FF0000"/>
         </w:rPr>
-        <w:t>True</w:t>
+        <w:t>False</w:t>
       </w:r>
     </w:p>
     <w:p>
@@ -838,7 +838,16 @@
           <w:sz w:val="24"/>
           <w:szCs w:val="24"/>
         </w:rPr>
-        <w:t xml:space="preserve"> D</w:t>
+        <w:t xml:space="preserve"> </w:t>
+      </w:r>
+      <w:r>
+        <w:rPr>
+          <w:bCs/>
+          <w:color w:val="FF0000"/>
+          <w:sz w:val="24"/>
+          <w:szCs w:val="24"/>
+        </w:rPr>
+        <w:t>D/C (best is C)</w:t>
       </w:r>
     </w:p>
     <w:p>
@@ -3276,6 +3285,7 @@
     <w:lsdException w:name="HTML Sample" w:semiHidden="1" w:unhideWhenUsed="1"/>
     <w:lsdException w:name="HTML Typewriter" w:semiHidden="1" w:unhideWhenUsed="1"/>
     <w:lsdException w:name="HTML Variable" w:semiHidden="1" w:unhideWhenUsed="1"/>
+    <w:lsdException w:name="Normal Table" w:semiHidden="1" w:unhideWhenUsed="1"/>
     <w:lsdException w:name="annotation subject" w:semiHidden="1" w:unhideWhenUsed="1"/>
     <w:lsdException w:name="No List" w:semiHidden="1" w:unhideWhenUsed="1"/>
     <w:lsdException w:name="Outline List 1" w:semiHidden="1" w:unhideWhenUsed="1"/>
@@ -3322,8 +3332,10 @@
     <w:lsdException w:name="Table Subtle 2" w:semiHidden="1" w:unhideWhenUsed="1"/>
     <w:lsdException w:name="Table Web 1" w:semiHidden="1" w:unhideWhenUsed="1"/>
     <w:lsdException w:name="Table Web 2" w:semiHidden="1" w:unhideWhenUsed="1"/>
+    <w:lsdException w:name="Table Web 3" w:semiHidden="1" w:unhideWhenUsed="1"/>
     <w:lsdException w:name="Balloon Text" w:semiHidden="1" w:unhideWhenUsed="1"/>
     <w:lsdException w:name="Table Grid" w:uiPriority="59"/>
+    <w:lsdException w:name="Table Theme" w:semiHidden="1" w:unhideWhenUsed="1"/>
     <w:lsdException w:name="Placeholder Text" w:semiHidden="1"/>
     <w:lsdException w:name="No Spacing" w:uiPriority="1" w:qFormat="1"/>
     <w:lsdException w:name="Light Shading" w:uiPriority="60"/>

</xml_diff>